<commit_message>
project card structure changes to accomodate featured card in the future
</commit_message>
<xml_diff>
--- a/src/media/Internal ds contributions.docx
+++ b/src/media/Internal ds contributions.docx
@@ -8,7 +8,10 @@
         <w:jc w:val="center"/>
       </w:pPr>
       <w:r>
-        <w:t>Internal Design System Contributions</w:t>
+        <w:t xml:space="preserve">Internal Design System </w:t>
+      </w:r>
+      <w:r>
+        <w:t>Projects</w:t>
       </w:r>
     </w:p>
     <w:p>
@@ -6536,7 +6539,31 @@
         <w:t>/APAC</w:t>
       </w:r>
       <w:r>
-        <w:t xml:space="preserve"> accessibility guidelines. This optimization guarantees an enhanced user experience for individuals utilizing assistive technologies such as screen readers.</w:t>
+        <w:t xml:space="preserve"> accessibility guidelines. This optimization guarantees an enhanced user experience for </w:t>
+      </w:r>
+      <w:r>
+        <w:rPr>
+          <w:b/>
+          <w:bCs/>
+        </w:rPr>
+        <w:t>thousands</w:t>
+      </w:r>
+      <w:r>
+        <w:rPr>
+          <w:b/>
+          <w:bCs/>
+        </w:rPr>
+        <w:t xml:space="preserve"> of customers</w:t>
+      </w:r>
+      <w:r>
+        <w:rPr>
+          <w:b/>
+          <w:bCs/>
+        </w:rPr>
+        <w:t xml:space="preserve"> </w:t>
+      </w:r>
+      <w:r>
+        <w:t>utilizing assistive technologies such as screen readers.</w:t>
       </w:r>
     </w:p>
     <w:p>
@@ -6843,7 +6870,24 @@
         <w:t xml:space="preserve"> as a middle step</w:t>
       </w:r>
       <w:r>
-        <w:t xml:space="preserve"> significantly mitigated risk for users of the </w:t>
+        <w:t xml:space="preserve"> significantly mitigated risk for </w:t>
+      </w:r>
+      <w:r>
+        <w:rPr>
+          <w:b/>
+          <w:bCs/>
+        </w:rPr>
+        <w:t xml:space="preserve">500+ </w:t>
+      </w:r>
+      <w:r>
+        <w:rPr>
+          <w:b/>
+          <w:bCs/>
+        </w:rPr>
+        <w:t>users</w:t>
+      </w:r>
+      <w:r>
+        <w:t xml:space="preserve"> of the </w:t>
       </w:r>
       <w:r>
         <w:t xml:space="preserve">internal </w:t>
@@ -6997,6 +7041,9 @@
       </w:r>
     </w:p>
     <w:p>
+      <w:pPr>
+        <w:jc w:val="center"/>
+      </w:pPr>
       <w:r>
         <w:rPr>
           <w:noProof/>
@@ -7068,6 +7115,9 @@
       </w:r>
     </w:p>
     <w:p>
+      <w:pPr>
+        <w:jc w:val="center"/>
+      </w:pPr>
       <w:r>
         <w:rPr>
           <w:noProof/>
@@ -7139,7 +7189,45 @@
         <w:t xml:space="preserve">internal </w:t>
       </w:r>
       <w:r>
-        <w:t>design system has empowered over 100 developers to create more refined and efficient layouts. These patterns significantly reduce development effort by allowing direct import and customization, eliminating the need to build layouts from scratch using atomic components.</w:t>
+        <w:t xml:space="preserve">design system has empowered </w:t>
+      </w:r>
+      <w:r>
+        <w:rPr>
+          <w:b/>
+          <w:bCs/>
+        </w:rPr>
+        <w:t>5</w:t>
+      </w:r>
+      <w:r>
+        <w:rPr>
+          <w:b/>
+          <w:bCs/>
+        </w:rPr>
+        <w:t>0</w:t>
+      </w:r>
+      <w:r>
+        <w:rPr>
+          <w:b/>
+          <w:bCs/>
+        </w:rPr>
+        <w:t>0</w:t>
+      </w:r>
+      <w:r>
+        <w:rPr>
+          <w:b/>
+          <w:bCs/>
+        </w:rPr>
+        <w:t>+</w:t>
+      </w:r>
+      <w:r>
+        <w:rPr>
+          <w:b/>
+          <w:bCs/>
+        </w:rPr>
+        <w:t xml:space="preserve"> developers</w:t>
+      </w:r>
+      <w:r>
+        <w:t xml:space="preserve"> to create more refined and efficient layouts. These patterns significantly reduce development effort by allowing direct import and customization, eliminating the need to build layouts from scratch using atomic components.</w:t>
       </w:r>
     </w:p>
     <w:p>
@@ -7187,7 +7275,28 @@
     </w:p>
     <w:p>
       <w:r>
-        <w:t>More than 20 components’ design and development guidelines were revamped which resulted in all our component content being compliant with WCAG3/APAC guidelines and an overall better user experience for our customers as they no longer had to worry about their websites, built using our design system, not being WCAG3 compliant.</w:t>
+        <w:rPr>
+          <w:b/>
+          <w:bCs/>
+        </w:rPr>
+        <w:t>20</w:t>
+      </w:r>
+      <w:r>
+        <w:rPr>
+          <w:b/>
+          <w:bCs/>
+        </w:rPr>
+        <w:t>+</w:t>
+      </w:r>
+      <w:r>
+        <w:rPr>
+          <w:b/>
+          <w:bCs/>
+        </w:rPr>
+        <w:t xml:space="preserve"> components’ design and development guidelines</w:t>
+      </w:r>
+      <w:r>
+        <w:t xml:space="preserve"> were revamped which resulted in all our component content being compliant with WCAG3/APAC guidelines and an overall better user experience for our customers as they no longer had to worry about their websites, built using our design system, not being WCAG3 compliant.</w:t>
       </w:r>
     </w:p>
     <w:sectPr>

</xml_diff>